<commit_message>
1. 将CV的exception code和SS的exception code区分开 2. SS的SAVE和RESET都有返回
</commit_message>
<xml_diff>
--- a/doc/PVMESH FPU与CV之间的通信协议设计.docx
+++ b/doc/PVMESH FPU与CV之间的通信协议设计.docx
@@ -207,9 +207,9 @@
             <o:lock v:ext="edit" aspectratio="t"/>
           </v:shapetype>
           <v:shape id="_x0000_i1025" type="#_x0000_t75" style="width:414.75pt;height:107.25pt" o:ole="">
-            <v:imagedata r:id="rId5" o:title=""/>
+            <v:imagedata r:id="rId7" o:title=""/>
           </v:shape>
-          <o:OLEObject Type="Embed" ProgID="Visio.Drawing.11" ShapeID="_x0000_i1025" DrawAspect="Content" ObjectID="_1540511687" r:id="rId6"/>
+          <o:OLEObject Type="Embed" ProgID="Visio.Drawing.11" ShapeID="_x0000_i1025" DrawAspect="Content" ObjectID="_1542323310" r:id="rId8"/>
         </w:object>
       </w:r>
     </w:p>
@@ -225,9 +225,9 @@
       <w:r>
         <w:object w:dxaOrig="13793" w:dyaOrig="4621">
           <v:shape id="_x0000_i1026" type="#_x0000_t75" style="width:415.5pt;height:138.75pt" o:ole="">
-            <v:imagedata r:id="rId7" o:title=""/>
+            <v:imagedata r:id="rId9" o:title=""/>
           </v:shape>
-          <o:OLEObject Type="Embed" ProgID="Visio.Drawing.11" ShapeID="_x0000_i1026" DrawAspect="Content" ObjectID="_1540511688" r:id="rId8"/>
+          <o:OLEObject Type="Embed" ProgID="Visio.Drawing.11" ShapeID="_x0000_i1026" DrawAspect="Content" ObjectID="_1542323311" r:id="rId10"/>
         </w:object>
       </w:r>
     </w:p>
@@ -3447,10 +3447,10 @@
       </w:pPr>
       <w:r>
         <w:object w:dxaOrig="9201" w:dyaOrig="6393">
-          <v:shape id="_x0000_i1027" type="#_x0000_t75" style="width:214.5pt;height:149.25pt" o:ole="">
-            <v:imagedata r:id="rId9" o:title=""/>
+          <v:shape id="_x0000_i1027" type="#_x0000_t75" style="width:214.1pt;height:149pt" o:ole="">
+            <v:imagedata r:id="rId11" o:title=""/>
           </v:shape>
-          <o:OLEObject Type="Embed" ProgID="SmartDraw.2" ShapeID="_x0000_i1027" DrawAspect="Content" ObjectID="_1540511689" r:id="rId10"/>
+          <o:OLEObject Type="Embed" ProgID="SmartDraw.2" ShapeID="_x0000_i1027" DrawAspect="Content" ObjectID="_1542323312" r:id="rId12"/>
         </w:object>
       </w:r>
     </w:p>
@@ -3485,7 +3485,7 @@
                     </pic:cNvPicPr>
                   </pic:nvPicPr>
                   <pic:blipFill>
-                    <a:blip r:embed="rId11" cstate="print"/>
+                    <a:blip r:embed="rId13" cstate="print"/>
                     <a:srcRect/>
                     <a:stretch>
                       <a:fillRect/>
@@ -5877,16 +5877,7 @@
                 <w:rFonts w:ascii="Arial" w:eastAsia="方正姚体" w:hAnsi="Arial" w:cs="Arial"/>
                 <w:sz w:val="13"/>
               </w:rPr>
-              <w:t xml:space="preserve"> 1B lsdu_</w:t>
-            </w:r>
-            <w:bookmarkStart w:id="1" w:name="_GoBack"/>
-            <w:bookmarkEnd w:id="1"/>
-            <w:r>
-              <w:rPr>
-                <w:rFonts w:ascii="Arial" w:eastAsia="方正姚体" w:hAnsi="Arial" w:cs="Arial"/>
-                <w:sz w:val="13"/>
-              </w:rPr>
-              <w:t>len,</w:t>
+              <w:t xml:space="preserve"> 1B lsdu_len,</w:t>
             </w:r>
             <w:r>
               <w:rPr>
@@ -6459,7 +6450,7 @@
                 <w:sz w:val="13"/>
                 <w:szCs w:val="13"/>
               </w:rPr>
-              <w:t>1</w:t>
+              <w:t>A</w:t>
             </w:r>
           </w:p>
         </w:tc>
@@ -6507,7 +6498,15 @@
                 <w:sz w:val="13"/>
                 <w:szCs w:val="13"/>
               </w:rPr>
-              <w:t>0x82</w:t>
+              <w:t>0x8</w:t>
+            </w:r>
+            <w:r>
+              <w:rPr>
+                <w:rFonts w:ascii="Arial" w:hAnsi="Arial" w:cs="Arial"/>
+                <w:sz w:val="13"/>
+                <w:szCs w:val="13"/>
+              </w:rPr>
+              <w:t>B</w:t>
             </w:r>
           </w:p>
         </w:tc>
@@ -6555,8 +6554,18 @@
                 <w:sz w:val="13"/>
                 <w:szCs w:val="13"/>
               </w:rPr>
-              <w:t>0x83</w:t>
-            </w:r>
+              <w:t>0x8</w:t>
+            </w:r>
+            <w:r>
+              <w:rPr>
+                <w:rFonts w:ascii="Arial" w:hAnsi="Arial" w:cs="Arial"/>
+                <w:sz w:val="13"/>
+                <w:szCs w:val="13"/>
+              </w:rPr>
+              <w:t>C</w:t>
+            </w:r>
+            <w:bookmarkStart w:id="1" w:name="_GoBack"/>
+            <w:bookmarkEnd w:id="1"/>
           </w:p>
         </w:tc>
         <w:tc>
@@ -6674,6 +6683,44 @@
     </w:sectPr>
   </w:body>
 </w:document>
+</file>
+
+<file path=word/endnotes.xml><?xml version="1.0" encoding="utf-8"?>
+<w:endnotes xmlns:wpc="http://schemas.microsoft.com/office/word/2010/wordprocessingCanvas" xmlns:cx="http://schemas.microsoft.com/office/drawing/2014/chartex" xmlns:mc="http://schemas.openxmlformats.org/markup-compatibility/2006" xmlns:o="urn:schemas-microsoft-com:office:office" xmlns:r="http://schemas.openxmlformats.org/officeDocument/2006/relationships" xmlns:m="http://schemas.openxmlformats.org/officeDocument/2006/math" xmlns:v="urn:schemas-microsoft-com:vml" xmlns:wp14="http://schemas.microsoft.com/office/word/2010/wordprocessingDrawing" xmlns:wp="http://schemas.openxmlformats.org/drawingml/2006/wordprocessingDrawing" xmlns:w10="urn:schemas-microsoft-com:office:word" xmlns:w="http://schemas.openxmlformats.org/wordprocessingml/2006/main" xmlns:w14="http://schemas.microsoft.com/office/word/2010/wordml" xmlns:w15="http://schemas.microsoft.com/office/word/2012/wordml" xmlns:w16se="http://schemas.microsoft.com/office/word/2015/wordml/symex" xmlns:wpg="http://schemas.microsoft.com/office/word/2010/wordprocessingGroup" xmlns:wpi="http://schemas.microsoft.com/office/word/2010/wordprocessingInk" xmlns:wne="http://schemas.microsoft.com/office/word/2006/wordml" xmlns:wps="http://schemas.microsoft.com/office/word/2010/wordprocessingShape" mc:Ignorable="w14 w15 w16se wp14">
+  <w:endnote w:type="separator" w:id="-1">
+    <w:p>
+      <w:r>
+        <w:separator/>
+      </w:r>
+    </w:p>
+  </w:endnote>
+  <w:endnote w:type="continuationSeparator" w:id="0">
+    <w:p>
+      <w:r>
+        <w:continuationSeparator/>
+      </w:r>
+    </w:p>
+  </w:endnote>
+</w:endnotes>
+</file>
+
+<file path=word/footnotes.xml><?xml version="1.0" encoding="utf-8"?>
+<w:footnotes xmlns:wpc="http://schemas.microsoft.com/office/word/2010/wordprocessingCanvas" xmlns:cx="http://schemas.microsoft.com/office/drawing/2014/chartex" xmlns:mc="http://schemas.openxmlformats.org/markup-compatibility/2006" xmlns:o="urn:schemas-microsoft-com:office:office" xmlns:r="http://schemas.openxmlformats.org/officeDocument/2006/relationships" xmlns:m="http://schemas.openxmlformats.org/officeDocument/2006/math" xmlns:v="urn:schemas-microsoft-com:vml" xmlns:wp14="http://schemas.microsoft.com/office/word/2010/wordprocessingDrawing" xmlns:wp="http://schemas.openxmlformats.org/drawingml/2006/wordprocessingDrawing" xmlns:w10="urn:schemas-microsoft-com:office:word" xmlns:w="http://schemas.openxmlformats.org/wordprocessingml/2006/main" xmlns:w14="http://schemas.microsoft.com/office/word/2010/wordml" xmlns:w15="http://schemas.microsoft.com/office/word/2012/wordml" xmlns:w16se="http://schemas.microsoft.com/office/word/2015/wordml/symex" xmlns:wpg="http://schemas.microsoft.com/office/word/2010/wordprocessingGroup" xmlns:wpi="http://schemas.microsoft.com/office/word/2010/wordprocessingInk" xmlns:wne="http://schemas.microsoft.com/office/word/2006/wordml" xmlns:wps="http://schemas.microsoft.com/office/word/2010/wordprocessingShape" mc:Ignorable="w14 w15 w16se wp14">
+  <w:footnote w:type="separator" w:id="-1">
+    <w:p>
+      <w:r>
+        <w:separator/>
+      </w:r>
+    </w:p>
+  </w:footnote>
+  <w:footnote w:type="continuationSeparator" w:id="0">
+    <w:p>
+      <w:r>
+        <w:continuationSeparator/>
+      </w:r>
+    </w:p>
+  </w:footnote>
+</w:footnotes>
 </file>
 
 <file path=word/numbering.xml><?xml version="1.0" encoding="utf-8"?>
@@ -8639,6 +8686,71 @@
       </w:tcPr>
     </w:tblStylePr>
   </w:style>
+  <w:style w:type="paragraph" w:styleId="af">
+    <w:name w:val="header"/>
+    <w:basedOn w:val="a0"/>
+    <w:link w:val="af0"/>
+    <w:uiPriority w:val="99"/>
+    <w:unhideWhenUsed/>
+    <w:rsid w:val="00550780"/>
+    <w:pPr>
+      <w:pBdr>
+        <w:bottom w:val="single" w:sz="6" w:space="1" w:color="auto"/>
+      </w:pBdr>
+      <w:tabs>
+        <w:tab w:val="center" w:pos="4153"/>
+        <w:tab w:val="right" w:pos="8306"/>
+      </w:tabs>
+      <w:snapToGrid w:val="0"/>
+      <w:jc w:val="center"/>
+    </w:pPr>
+    <w:rPr>
+      <w:sz w:val="18"/>
+      <w:szCs w:val="18"/>
+    </w:rPr>
+  </w:style>
+  <w:style w:type="character" w:customStyle="1" w:styleId="af0">
+    <w:name w:val="页眉 字符"/>
+    <w:basedOn w:val="a1"/>
+    <w:link w:val="af"/>
+    <w:uiPriority w:val="99"/>
+    <w:rsid w:val="00550780"/>
+    <w:rPr>
+      <w:sz w:val="18"/>
+      <w:szCs w:val="18"/>
+    </w:rPr>
+  </w:style>
+  <w:style w:type="paragraph" w:styleId="af1">
+    <w:name w:val="footer"/>
+    <w:basedOn w:val="a0"/>
+    <w:link w:val="af2"/>
+    <w:uiPriority w:val="99"/>
+    <w:unhideWhenUsed/>
+    <w:rsid w:val="00550780"/>
+    <w:pPr>
+      <w:tabs>
+        <w:tab w:val="center" w:pos="4153"/>
+        <w:tab w:val="right" w:pos="8306"/>
+      </w:tabs>
+      <w:snapToGrid w:val="0"/>
+      <w:jc w:val="left"/>
+    </w:pPr>
+    <w:rPr>
+      <w:sz w:val="18"/>
+      <w:szCs w:val="18"/>
+    </w:rPr>
+  </w:style>
+  <w:style w:type="character" w:customStyle="1" w:styleId="af2">
+    <w:name w:val="页脚 字符"/>
+    <w:basedOn w:val="a1"/>
+    <w:link w:val="af1"/>
+    <w:uiPriority w:val="99"/>
+    <w:rsid w:val="00550780"/>
+    <w:rPr>
+      <w:sz w:val="18"/>
+      <w:szCs w:val="18"/>
+    </w:rPr>
+  </w:style>
 </w:styles>
 </file>
 

</xml_diff>